<commit_message>
completed cucumber test on jenkins
</commit_message>
<xml_diff>
--- a/phpTravel_cucumberTest/JenkinsHelp/RunCucumberTestOnJenkins.docx
+++ b/phpTravel_cucumberTest/JenkinsHelp/RunCucumberTestOnJenkins.docx
@@ -94,9 +94,9 @@
         </w:rPr>
         <w:drawing>
           <wp:inline distT="0" distB="0" distL="0" distR="0">
-            <wp:extent cx="5943600" cy="3109854"/>
+            <wp:extent cx="5943600" cy="2176072"/>
             <wp:effectExtent l="19050" t="0" r="0" b="0"/>
-            <wp:docPr id="16" name="Picture 16"/>
+            <wp:docPr id="6" name="Picture 13"/>
             <wp:cNvGraphicFramePr>
               <a:graphicFrameLocks xmlns:a="http://schemas.openxmlformats.org/drawingml/2006/main" noChangeAspect="1"/>
             </wp:cNvGraphicFramePr>
@@ -104,7 +104,7 @@
               <a:graphicData uri="http://schemas.openxmlformats.org/drawingml/2006/picture">
                 <pic:pic xmlns:pic="http://schemas.openxmlformats.org/drawingml/2006/picture">
                   <pic:nvPicPr>
-                    <pic:cNvPr id="0" name="Picture 16"/>
+                    <pic:cNvPr id="0" name="Picture 13"/>
                     <pic:cNvPicPr>
                       <a:picLocks noChangeAspect="1" noChangeArrowheads="1"/>
                     </pic:cNvPicPr>
@@ -119,7 +119,7 @@
                   <pic:spPr bwMode="auto">
                     <a:xfrm>
                       <a:off x="0" y="0"/>
-                      <a:ext cx="5943600" cy="3109854"/>
+                      <a:ext cx="5943600" cy="2176072"/>
                     </a:xfrm>
                     <a:prstGeom prst="rect">
                       <a:avLst/>
@@ -141,6 +141,18 @@
     </w:p>
     <w:p>
       <w:r>
+        <w:t>3</w:t>
+      </w:r>
+      <w:r>
+        <w:rPr>
+          <w:vertAlign w:val="superscript"/>
+        </w:rPr>
+        <w:t>rd</w:t>
+      </w:r>
+      <w:r>
+        <w:t xml:space="preserve">. </w:t>
+      </w:r>
+      <w:r>
         <w:t>Jenkins configuration for cucumber:</w:t>
       </w:r>
     </w:p>
@@ -157,48 +169,92 @@
       </w:r>
     </w:p>
     <w:p/>
-    <w:p/>
-    <w:p>
-      <w:pPr>
-        <w:rPr>
-          <w:b/>
-        </w:rPr>
-      </w:pPr>
-      <w:r>
-        <w:rPr>
-          <w:b/>
-        </w:rPr>
+    <w:p>
+      <w:r>
+        <w:t>4</w:t>
+      </w:r>
+      <w:r>
+        <w:rPr>
+          <w:vertAlign w:val="superscript"/>
+        </w:rPr>
+        <w:t>th</w:t>
+      </w:r>
+      <w:r>
+        <w:t>. For Successful report generation, Absolute path has to be fine.</w:t>
+      </w:r>
+    </w:p>
+    <w:p>
+      <w:pPr>
+        <w:rPr>
+          <w:color w:val="548DD4" w:themeColor="text2" w:themeTint="99"/>
+        </w:rPr>
+      </w:pPr>
+      <w:r>
+        <w:t xml:space="preserve">Here, </w:t>
+      </w:r>
+      <w:r>
+        <w:rPr>
+          <w:color w:val="FF0000"/>
+        </w:rPr>
+        <w:t>C:\Eclipse_Files\Jenkins\</w:t>
+      </w:r>
+      <w:r>
+        <w:rPr>
+          <w:color w:val="548DD4" w:themeColor="text2" w:themeTint="99"/>
+        </w:rPr>
+        <w:t>phpTravel_cucumberTest\target\phpTravelRunner-json-report</w:t>
+      </w:r>
+    </w:p>
+    <w:p>
+      <w:r>
+        <w:rPr>
+          <w:color w:val="FF0000"/>
+        </w:rPr>
+        <w:t>Custom workspace/</w:t>
+      </w:r>
+      <w:r>
+        <w:rPr>
+          <w:color w:val="548DD4" w:themeColor="text2" w:themeTint="99"/>
+        </w:rPr>
+        <w:t>Json reports path</w:t>
+      </w:r>
+    </w:p>
+    <w:p>
+      <w:pPr>
+        <w:ind w:left="360"/>
+      </w:pPr>
+    </w:p>
+    <w:p>
+      <w:pPr>
+        <w:ind w:left="360"/>
+      </w:pPr>
+      <w:r>
         <w:lastRenderedPageBreak/>
-        <w:t>Build config</w:t>
-      </w:r>
-      <w:r>
-        <w:rPr>
-          <w:b/>
-        </w:rPr>
-        <w:t>:</w:t>
-      </w:r>
-    </w:p>
-    <w:p>
-      <w:r>
-        <w:rPr>
-          <w:b/>
-        </w:rPr>
-        <w:t xml:space="preserve">“Clean install” </w:t>
-      </w:r>
-      <w:r>
-        <w:t>will get the test case list from pom file and runs.</w:t>
-      </w:r>
-    </w:p>
-    <w:p>
+        <w:t>5</w:t>
+      </w:r>
+      <w:r>
+        <w:rPr>
+          <w:vertAlign w:val="superscript"/>
+        </w:rPr>
+        <w:t>th</w:t>
+      </w:r>
+      <w:r>
+        <w:t>. For Custom workspace:</w:t>
+      </w:r>
+    </w:p>
+    <w:p>
+      <w:pPr>
+        <w:ind w:left="360"/>
+      </w:pPr>
       <w:r>
         <w:rPr>
           <w:noProof/>
         </w:rPr>
         <w:drawing>
           <wp:inline distT="0" distB="0" distL="0" distR="0">
-            <wp:extent cx="6181165" cy="3752850"/>
+            <wp:extent cx="5943600" cy="1815934"/>
             <wp:effectExtent l="19050" t="0" r="0" b="0"/>
-            <wp:docPr id="4" name="Picture 4"/>
+            <wp:docPr id="1" name="Picture 1"/>
             <wp:cNvGraphicFramePr>
               <a:graphicFrameLocks xmlns:a="http://schemas.openxmlformats.org/drawingml/2006/main" noChangeAspect="1"/>
             </wp:cNvGraphicFramePr>
@@ -206,7 +262,7 @@
               <a:graphicData uri="http://schemas.openxmlformats.org/drawingml/2006/picture">
                 <pic:pic xmlns:pic="http://schemas.openxmlformats.org/drawingml/2006/picture">
                   <pic:nvPicPr>
-                    <pic:cNvPr id="0" name="Picture 4"/>
+                    <pic:cNvPr id="0" name="Picture 1"/>
                     <pic:cNvPicPr>
                       <a:picLocks noChangeAspect="1" noChangeArrowheads="1"/>
                     </pic:cNvPicPr>
@@ -221,7 +277,7 @@
                   <pic:spPr bwMode="auto">
                     <a:xfrm>
                       <a:off x="0" y="0"/>
-                      <a:ext cx="6188113" cy="3757069"/>
+                      <a:ext cx="5943600" cy="1815934"/>
                     </a:xfrm>
                     <a:prstGeom prst="rect">
                       <a:avLst/>
@@ -241,16 +297,138 @@
         </w:drawing>
       </w:r>
     </w:p>
-    <w:p/>
-    <w:p/>
-    <w:p/>
-    <w:p/>
-    <w:p/>
-    <w:p/>
-    <w:p/>
-    <w:p/>
-    <w:p/>
-    <w:p/>
+    <w:p>
+      <w:pPr>
+        <w:ind w:left="360"/>
+      </w:pPr>
+      <w:r>
+        <w:t>6</w:t>
+      </w:r>
+      <w:r>
+        <w:rPr>
+          <w:vertAlign w:val="superscript"/>
+        </w:rPr>
+        <w:t>th</w:t>
+      </w:r>
+      <w:r>
+        <w:t>. If git used, install “git bash”</w:t>
+      </w:r>
+    </w:p>
+    <w:p>
+      <w:pPr>
+        <w:ind w:left="360"/>
+      </w:pPr>
+      <w:r>
+        <w:rPr>
+          <w:noProof/>
+        </w:rPr>
+        <w:drawing>
+          <wp:inline distT="0" distB="0" distL="0" distR="0">
+            <wp:extent cx="5943600" cy="1830582"/>
+            <wp:effectExtent l="19050" t="0" r="0" b="0"/>
+            <wp:docPr id="9" name="Picture 16"/>
+            <wp:cNvGraphicFramePr>
+              <a:graphicFrameLocks xmlns:a="http://schemas.openxmlformats.org/drawingml/2006/main" noChangeAspect="1"/>
+            </wp:cNvGraphicFramePr>
+            <a:graphic xmlns:a="http://schemas.openxmlformats.org/drawingml/2006/main">
+              <a:graphicData uri="http://schemas.openxmlformats.org/drawingml/2006/picture">
+                <pic:pic xmlns:pic="http://schemas.openxmlformats.org/drawingml/2006/picture">
+                  <pic:nvPicPr>
+                    <pic:cNvPr id="0" name="Picture 16"/>
+                    <pic:cNvPicPr>
+                      <a:picLocks noChangeAspect="1" noChangeArrowheads="1"/>
+                    </pic:cNvPicPr>
+                  </pic:nvPicPr>
+                  <pic:blipFill>
+                    <a:blip r:embed="rId8" cstate="print"/>
+                    <a:srcRect/>
+                    <a:stretch>
+                      <a:fillRect/>
+                    </a:stretch>
+                  </pic:blipFill>
+                  <pic:spPr bwMode="auto">
+                    <a:xfrm>
+                      <a:off x="0" y="0"/>
+                      <a:ext cx="5943600" cy="1830582"/>
+                    </a:xfrm>
+                    <a:prstGeom prst="rect">
+                      <a:avLst/>
+                    </a:prstGeom>
+                    <a:noFill/>
+                    <a:ln w="9525">
+                      <a:noFill/>
+                      <a:miter lim="800000"/>
+                      <a:headEnd/>
+                      <a:tailEnd/>
+                    </a:ln>
+                  </pic:spPr>
+                </pic:pic>
+              </a:graphicData>
+            </a:graphic>
+          </wp:inline>
+        </w:drawing>
+      </w:r>
+    </w:p>
+    <w:p>
+      <w:pPr>
+        <w:ind w:left="360"/>
+      </w:pPr>
+      <w:r>
+        <w:rPr>
+          <w:noProof/>
+        </w:rPr>
+        <w:drawing>
+          <wp:inline distT="0" distB="0" distL="0" distR="0">
+            <wp:extent cx="5943600" cy="2766749"/>
+            <wp:effectExtent l="19050" t="0" r="0" b="0"/>
+            <wp:docPr id="2" name="Picture 4"/>
+            <wp:cNvGraphicFramePr>
+              <a:graphicFrameLocks xmlns:a="http://schemas.openxmlformats.org/drawingml/2006/main" noChangeAspect="1"/>
+            </wp:cNvGraphicFramePr>
+            <a:graphic xmlns:a="http://schemas.openxmlformats.org/drawingml/2006/main">
+              <a:graphicData uri="http://schemas.openxmlformats.org/drawingml/2006/picture">
+                <pic:pic xmlns:pic="http://schemas.openxmlformats.org/drawingml/2006/picture">
+                  <pic:nvPicPr>
+                    <pic:cNvPr id="0" name="Picture 4"/>
+                    <pic:cNvPicPr>
+                      <a:picLocks noChangeAspect="1" noChangeArrowheads="1"/>
+                    </pic:cNvPicPr>
+                  </pic:nvPicPr>
+                  <pic:blipFill>
+                    <a:blip r:embed="rId9" cstate="print"/>
+                    <a:srcRect/>
+                    <a:stretch>
+                      <a:fillRect/>
+                    </a:stretch>
+                  </pic:blipFill>
+                  <pic:spPr bwMode="auto">
+                    <a:xfrm>
+                      <a:off x="0" y="0"/>
+                      <a:ext cx="5943600" cy="2766749"/>
+                    </a:xfrm>
+                    <a:prstGeom prst="rect">
+                      <a:avLst/>
+                    </a:prstGeom>
+                    <a:noFill/>
+                    <a:ln w="9525">
+                      <a:noFill/>
+                      <a:miter lim="800000"/>
+                      <a:headEnd/>
+                      <a:tailEnd/>
+                    </a:ln>
+                  </pic:spPr>
+                </pic:pic>
+              </a:graphicData>
+            </a:graphic>
+          </wp:inline>
+        </w:drawing>
+      </w:r>
+    </w:p>
+    <w:p>
+      <w:pPr>
+        <w:ind w:left="360"/>
+      </w:pPr>
+    </w:p>
     <w:p/>
     <w:p>
       <w:pPr>
@@ -259,11 +437,131 @@
         </w:rPr>
       </w:pPr>
       <w:r>
+        <w:lastRenderedPageBreak/>
+        <w:t>7</w:t>
+      </w:r>
+      <w:r>
+        <w:rPr>
+          <w:vertAlign w:val="superscript"/>
+        </w:rPr>
+        <w:t>th</w:t>
+      </w:r>
+      <w:r>
+        <w:t xml:space="preserve">. </w:t>
+      </w:r>
+      <w:r>
         <w:rPr>
           <w:b/>
         </w:rPr>
-        <w:lastRenderedPageBreak/>
-        <w:t>Cucumber report generation config:</w:t>
+        <w:t>Build config</w:t>
+      </w:r>
+      <w:r>
+        <w:rPr>
+          <w:b/>
+        </w:rPr>
+        <w:t>:</w:t>
+      </w:r>
+    </w:p>
+    <w:p>
+      <w:r>
+        <w:rPr>
+          <w:b/>
+        </w:rPr>
+        <w:t xml:space="preserve">“Clean install” </w:t>
+      </w:r>
+      <w:r>
+        <w:t>will get the test case list from pom file and runs.</w:t>
+      </w:r>
+    </w:p>
+    <w:p>
+      <w:r>
+        <w:rPr>
+          <w:noProof/>
+        </w:rPr>
+        <w:drawing>
+          <wp:inline distT="0" distB="0" distL="0" distR="0">
+            <wp:extent cx="5943600" cy="2701129"/>
+            <wp:effectExtent l="19050" t="0" r="0" b="0"/>
+            <wp:docPr id="5" name="Picture 10"/>
+            <wp:cNvGraphicFramePr>
+              <a:graphicFrameLocks xmlns:a="http://schemas.openxmlformats.org/drawingml/2006/main" noChangeAspect="1"/>
+            </wp:cNvGraphicFramePr>
+            <a:graphic xmlns:a="http://schemas.openxmlformats.org/drawingml/2006/main">
+              <a:graphicData uri="http://schemas.openxmlformats.org/drawingml/2006/picture">
+                <pic:pic xmlns:pic="http://schemas.openxmlformats.org/drawingml/2006/picture">
+                  <pic:nvPicPr>
+                    <pic:cNvPr id="0" name="Picture 10"/>
+                    <pic:cNvPicPr>
+                      <a:picLocks noChangeAspect="1" noChangeArrowheads="1"/>
+                    </pic:cNvPicPr>
+                  </pic:nvPicPr>
+                  <pic:blipFill>
+                    <a:blip r:embed="rId10" cstate="print"/>
+                    <a:srcRect/>
+                    <a:stretch>
+                      <a:fillRect/>
+                    </a:stretch>
+                  </pic:blipFill>
+                  <pic:spPr bwMode="auto">
+                    <a:xfrm>
+                      <a:off x="0" y="0"/>
+                      <a:ext cx="5943600" cy="2701129"/>
+                    </a:xfrm>
+                    <a:prstGeom prst="rect">
+                      <a:avLst/>
+                    </a:prstGeom>
+                    <a:noFill/>
+                    <a:ln w="9525">
+                      <a:noFill/>
+                      <a:miter lim="800000"/>
+                      <a:headEnd/>
+                      <a:tailEnd/>
+                    </a:ln>
+                  </pic:spPr>
+                </pic:pic>
+              </a:graphicData>
+            </a:graphic>
+          </wp:inline>
+        </w:drawing>
+      </w:r>
+    </w:p>
+    <w:p>
+      <w:pPr>
+        <w:rPr>
+          <w:b/>
+        </w:rPr>
+      </w:pPr>
+    </w:p>
+    <w:p>
+      <w:pPr>
+        <w:rPr>
+          <w:b/>
+        </w:rPr>
+      </w:pPr>
+      <w:r>
+        <w:rPr>
+          <w:b/>
+        </w:rPr>
+        <w:t>8</w:t>
+      </w:r>
+      <w:r>
+        <w:rPr>
+          <w:b/>
+          <w:vertAlign w:val="superscript"/>
+        </w:rPr>
+        <w:t>th</w:t>
+      </w:r>
+      <w:r>
+        <w:rPr>
+          <w:b/>
+        </w:rPr>
+        <w:t xml:space="preserve">. </w:t>
+      </w:r>
+      <w:r>
+        <w:rPr>
+          <w:b/>
+        </w:rPr>
+        <w:t>ucumber report generation config:</w:t>
       </w:r>
     </w:p>
     <w:p>
@@ -309,7 +607,7 @@
                     </pic:cNvPicPr>
                   </pic:nvPicPr>
                   <pic:blipFill>
-                    <a:blip r:embed="rId8" cstate="print"/>
+                    <a:blip r:embed="rId11" cstate="print"/>
                     <a:srcRect/>
                     <a:stretch>
                       <a:fillRect/>
@@ -345,14 +643,12 @@
     </w:p>
     <w:p>
       <w:r>
-        <w:rPr>
-          <w:noProof/>
-        </w:rPr>
+        <w:lastRenderedPageBreak/>
         <w:drawing>
           <wp:inline distT="0" distB="0" distL="0" distR="0">
-            <wp:extent cx="5943600" cy="3544044"/>
+            <wp:extent cx="5943600" cy="2256419"/>
             <wp:effectExtent l="19050" t="0" r="0" b="0"/>
-            <wp:docPr id="7" name="Picture 7"/>
+            <wp:docPr id="8" name="Picture 7"/>
             <wp:cNvGraphicFramePr>
               <a:graphicFrameLocks xmlns:a="http://schemas.openxmlformats.org/drawingml/2006/main" noChangeAspect="1"/>
             </wp:cNvGraphicFramePr>
@@ -366,7 +662,7 @@
                     </pic:cNvPicPr>
                   </pic:nvPicPr>
                   <pic:blipFill>
-                    <a:blip r:embed="rId9" cstate="print"/>
+                    <a:blip r:embed="rId12" cstate="print"/>
                     <a:srcRect/>
                     <a:stretch>
                       <a:fillRect/>
@@ -375,7 +671,7 @@
                   <pic:spPr bwMode="auto">
                     <a:xfrm>
                       <a:off x="0" y="0"/>
-                      <a:ext cx="5943600" cy="3544044"/>
+                      <a:ext cx="5943600" cy="2256419"/>
                     </a:xfrm>
                     <a:prstGeom prst="rect">
                       <a:avLst/>
@@ -395,6 +691,20 @@
         </w:drawing>
       </w:r>
     </w:p>
+    <w:p/>
+    <w:p/>
+    <w:p/>
+    <w:p/>
+    <w:p/>
+    <w:p/>
+    <w:p/>
+    <w:p/>
+    <w:p/>
+    <w:p/>
+    <w:p/>
+    <w:p/>
+    <w:p/>
+    <w:p/>
     <w:p/>
     <w:p/>
     <w:p/>
@@ -428,7 +738,7 @@
                     </pic:cNvPicPr>
                   </pic:nvPicPr>
                   <pic:blipFill>
-                    <a:blip r:embed="rId10" cstate="print"/>
+                    <a:blip r:embed="rId13" cstate="print"/>
                     <a:srcRect/>
                     <a:stretch>
                       <a:fillRect/>
@@ -485,7 +795,7 @@
                     </pic:cNvPicPr>
                   </pic:nvPicPr>
                   <pic:blipFill>
-                    <a:blip r:embed="rId11" cstate="print"/>
+                    <a:blip r:embed="rId14" cstate="print"/>
                     <a:srcRect/>
                     <a:stretch>
                       <a:fillRect/>

</xml_diff>